<commit_message>
inclusao do linkedin e do github
</commit_message>
<xml_diff>
--- a/Modelo de Entrega do Trabalho_C1_2024.docx
+++ b/Modelo de Entrega do Trabalho_C1_2024.docx
@@ -443,8 +443,11 @@
         <w:spacing w:line="360" w:lineRule="auto"/>
         <w:jc w:val="left"/>
         <w:rPr>
-          <w:sz w:val="28"/>
-          <w:szCs w:val="28"/>
+          <w:rFonts w:hint="default"/>
+          <w:color w:val="FF0000"/>
+          <w:sz w:val="28"/>
+          <w:szCs w:val="28"/>
+          <w:lang w:val="pt-BR"/>
         </w:rPr>
       </w:pPr>
       <w:r>
@@ -453,6 +456,178 @@
           <w:szCs w:val="28"/>
         </w:rPr>
         <w:t>COLOCAR NOME DOS ARQUIVOS</w:t>
+      </w:r>
+    </w:p>
+    <w:p>
+      <w:pPr>
+        <w:pStyle w:val="56"/>
+        <w:numPr>
+          <w:numId w:val="0"/>
+        </w:numPr>
+        <w:spacing w:line="360" w:lineRule="auto"/>
+        <w:ind w:left="426" w:leftChars="0"/>
+        <w:jc w:val="left"/>
+        <w:rPr>
+          <w:rFonts w:hint="default"/>
+          <w:color w:val="FF0000"/>
+          <w:sz w:val="28"/>
+          <w:szCs w:val="28"/>
+          <w:lang w:val="pt-BR"/>
+        </w:rPr>
+      </w:pPr>
+    </w:p>
+    <w:p>
+      <w:pPr>
+        <w:numPr>
+          <w:numId w:val="0"/>
+        </w:numPr>
+        <w:spacing w:line="360" w:lineRule="auto"/>
+        <w:jc w:val="left"/>
+        <w:rPr>
+          <w:rFonts w:hint="default"/>
+          <w:color w:val="auto"/>
+          <w:sz w:val="28"/>
+          <w:szCs w:val="28"/>
+          <w:lang w:val="pt-BR"/>
+        </w:rPr>
+      </w:pPr>
+      <w:r>
+        <w:rPr>
+          <w:rFonts w:hint="default"/>
+          <w:color w:val="auto"/>
+          <w:sz w:val="28"/>
+          <w:szCs w:val="28"/>
+          <w:lang w:val="pt-BR"/>
+        </w:rPr>
+        <w:t xml:space="preserve">2.1 - index.html </w:t>
+      </w:r>
+      <w:r>
+        <w:rPr>
+          <w:rFonts w:hint="default"/>
+          <w:color w:val="auto"/>
+          <w:sz w:val="28"/>
+          <w:szCs w:val="28"/>
+          <w:lang w:val="pt-BR"/>
+        </w:rPr>
+        <w:fldChar w:fldCharType="begin"/>
+      </w:r>
+      <w:r>
+        <w:rPr>
+          <w:rFonts w:hint="default"/>
+          <w:color w:val="auto"/>
+          <w:sz w:val="28"/>
+          <w:szCs w:val="28"/>
+          <w:lang w:val="pt-BR"/>
+        </w:rPr>
+        <w:instrText xml:space="preserve"> HYPERLINK "https://jadelcruz1.github.io/Aplicacoes-Web-Moveis/index.html" </w:instrText>
+      </w:r>
+      <w:r>
+        <w:rPr>
+          <w:rFonts w:hint="default"/>
+          <w:color w:val="auto"/>
+          <w:sz w:val="28"/>
+          <w:szCs w:val="28"/>
+          <w:lang w:val="pt-BR"/>
+        </w:rPr>
+        <w:fldChar w:fldCharType="separate"/>
+      </w:r>
+      <w:r>
+        <w:rPr>
+          <w:rStyle w:val="25"/>
+          <w:rFonts w:hint="default"/>
+          <w:sz w:val="28"/>
+          <w:szCs w:val="28"/>
+          <w:lang w:val="pt-BR"/>
+        </w:rPr>
+        <w:t>https://jadelcruz1.github.io/Aplicacoes-Web-Moveis/index.html</w:t>
+      </w:r>
+      <w:r>
+        <w:rPr>
+          <w:rFonts w:hint="default"/>
+          <w:color w:val="auto"/>
+          <w:sz w:val="28"/>
+          <w:szCs w:val="28"/>
+          <w:lang w:val="pt-BR"/>
+        </w:rPr>
+        <w:fldChar w:fldCharType="end"/>
+      </w:r>
+    </w:p>
+    <w:p>
+      <w:pPr>
+        <w:numPr>
+          <w:numId w:val="0"/>
+        </w:numPr>
+        <w:spacing w:line="360" w:lineRule="auto"/>
+        <w:jc w:val="left"/>
+        <w:rPr>
+          <w:rFonts w:hint="default"/>
+          <w:color w:val="auto"/>
+          <w:sz w:val="28"/>
+          <w:szCs w:val="28"/>
+          <w:lang w:val="pt-BR"/>
+        </w:rPr>
+      </w:pPr>
+    </w:p>
+    <w:p>
+      <w:pPr>
+        <w:numPr>
+          <w:numId w:val="0"/>
+        </w:numPr>
+        <w:spacing w:line="360" w:lineRule="auto"/>
+        <w:jc w:val="left"/>
+        <w:rPr>
+          <w:rFonts w:hint="default"/>
+          <w:color w:val="FF0000"/>
+          <w:sz w:val="28"/>
+          <w:szCs w:val="28"/>
+          <w:lang w:val="pt-BR"/>
+        </w:rPr>
+      </w:pPr>
+      <w:r>
+        <w:rPr>
+          <w:rFonts w:hint="default"/>
+          <w:color w:val="FF0000"/>
+          <w:sz w:val="28"/>
+          <w:szCs w:val="28"/>
+          <w:lang w:val="pt-BR"/>
+        </w:rPr>
+        <w:drawing>
+          <wp:inline distT="0" distB="0" distL="114300" distR="114300">
+            <wp:extent cx="5135245" cy="2743835"/>
+            <wp:effectExtent l="0" t="0" r="635" b="14605"/>
+            <wp:docPr id="4" name="Picture 4" descr="{83584663-FE66-4253-970E-C5CF25F8B47A}"/>
+            <wp:cNvGraphicFramePr>
+              <a:graphicFrameLocks xmlns:a="http://schemas.openxmlformats.org/drawingml/2006/main" noChangeAspect="1"/>
+            </wp:cNvGraphicFramePr>
+            <a:graphic xmlns:a="http://schemas.openxmlformats.org/drawingml/2006/main">
+              <a:graphicData uri="http://schemas.openxmlformats.org/drawingml/2006/picture">
+                <pic:pic xmlns:pic="http://schemas.openxmlformats.org/drawingml/2006/picture">
+                  <pic:nvPicPr>
+                    <pic:cNvPr id="4" name="Picture 4" descr="{83584663-FE66-4253-970E-C5CF25F8B47A}"/>
+                    <pic:cNvPicPr>
+                      <a:picLocks noChangeAspect="1"/>
+                    </pic:cNvPicPr>
+                  </pic:nvPicPr>
+                  <pic:blipFill>
+                    <a:blip r:embed="rId11"/>
+                    <a:stretch>
+                      <a:fillRect/>
+                    </a:stretch>
+                  </pic:blipFill>
+                  <pic:spPr>
+                    <a:xfrm>
+                      <a:off x="0" y="0"/>
+                      <a:ext cx="5135245" cy="2743835"/>
+                    </a:xfrm>
+                    <a:prstGeom prst="rect">
+                      <a:avLst/>
+                    </a:prstGeom>
+                  </pic:spPr>
+                </pic:pic>
+              </a:graphicData>
+            </a:graphic>
+          </wp:inline>
+        </w:drawing>
       </w:r>
     </w:p>
     <w:p>
@@ -461,20 +636,23 @@
         <w:ind w:left="864" w:firstLine="282"/>
         <w:jc w:val="left"/>
         <w:rPr>
-          <w:color w:val="FF0000"/>
-          <w:sz w:val="28"/>
-          <w:szCs w:val="28"/>
-        </w:rPr>
-      </w:pPr>
-      <w:r>
-        <w:rPr>
-          <w:sz w:val="28"/>
-          <w:szCs w:val="28"/>
-        </w:rPr>
-        <w:t>(COPIAR CÓDIGO)</w:t>
-      </w:r>
-      <w:bookmarkStart w:id="0" w:name="_GoBack"/>
-      <w:bookmarkEnd w:id="0"/>
+          <w:rFonts w:hint="default"/>
+          <w:color w:val="auto"/>
+          <w:sz w:val="28"/>
+          <w:szCs w:val="28"/>
+          <w:lang w:val="pt-BR"/>
+        </w:rPr>
+      </w:pPr>
+      <w:r>
+        <w:rPr>
+          <w:rFonts w:hint="default"/>
+          <w:color w:val="auto"/>
+          <w:sz w:val="28"/>
+          <w:szCs w:val="28"/>
+          <w:lang w:val="pt-BR"/>
+        </w:rPr>
+        <w:t xml:space="preserve"> </w:t>
+      </w:r>
     </w:p>
     <w:p>
       <w:pPr>
@@ -482,18 +660,146 @@
         <w:ind w:left="864" w:firstLine="282"/>
         <w:jc w:val="left"/>
         <w:rPr>
-          <w:color w:val="FF0000"/>
-          <w:sz w:val="28"/>
-          <w:szCs w:val="28"/>
-        </w:rPr>
-      </w:pPr>
-      <w:r>
-        <w:rPr>
-          <w:color w:val="FF0000"/>
-          <w:sz w:val="28"/>
-          <w:szCs w:val="28"/>
-        </w:rPr>
-        <w:t>OBS: Estamos solicitando o código copiado e colado para o caso do aluno não conseguir publicar o trabalho, desta maneira, terá parte da nota garantida. Caso você consiga fazer a publicação do seu trabalho na internet pode colar aqui apenas o(s) print(s) da(s) tela(s).</w:t>
+          <w:rFonts w:hint="default"/>
+          <w:color w:val="auto"/>
+          <w:sz w:val="28"/>
+          <w:szCs w:val="28"/>
+          <w:lang w:val="pt-BR"/>
+        </w:rPr>
+      </w:pPr>
+    </w:p>
+    <w:p>
+      <w:pPr>
+        <w:spacing w:line="360" w:lineRule="auto"/>
+        <w:ind w:left="1142" w:leftChars="476" w:firstLine="187" w:firstLineChars="67"/>
+        <w:jc w:val="left"/>
+        <w:rPr>
+          <w:rFonts w:hint="default"/>
+          <w:color w:val="auto"/>
+          <w:sz w:val="28"/>
+          <w:szCs w:val="28"/>
+          <w:lang w:val="pt-BR"/>
+        </w:rPr>
+      </w:pPr>
+      <w:r>
+        <w:rPr>
+          <w:rFonts w:hint="default"/>
+          <w:color w:val="auto"/>
+          <w:sz w:val="28"/>
+          <w:szCs w:val="28"/>
+          <w:lang w:val="pt-BR"/>
+        </w:rPr>
+        <w:t xml:space="preserve">2.2 -SobreMim.html  </w:t>
+      </w:r>
+      <w:r>
+        <w:rPr>
+          <w:rFonts w:hint="default"/>
+          <w:color w:val="auto"/>
+          <w:sz w:val="28"/>
+          <w:szCs w:val="28"/>
+          <w:lang w:val="pt-BR"/>
+        </w:rPr>
+        <w:fldChar w:fldCharType="begin"/>
+      </w:r>
+      <w:r>
+        <w:rPr>
+          <w:rFonts w:hint="default"/>
+          <w:color w:val="auto"/>
+          <w:sz w:val="28"/>
+          <w:szCs w:val="28"/>
+          <w:lang w:val="pt-BR"/>
+        </w:rPr>
+        <w:instrText xml:space="preserve"> HYPERLINK "https://jadelcruz1.github.io/Aplicacoes-Web-Moveis/SobreMim.html" </w:instrText>
+      </w:r>
+      <w:r>
+        <w:rPr>
+          <w:rFonts w:hint="default"/>
+          <w:color w:val="auto"/>
+          <w:sz w:val="28"/>
+          <w:szCs w:val="28"/>
+          <w:lang w:val="pt-BR"/>
+        </w:rPr>
+        <w:fldChar w:fldCharType="separate"/>
+      </w:r>
+      <w:r>
+        <w:rPr>
+          <w:rStyle w:val="25"/>
+          <w:rFonts w:hint="default"/>
+          <w:sz w:val="28"/>
+          <w:szCs w:val="28"/>
+          <w:lang w:val="pt-BR"/>
+        </w:rPr>
+        <w:t>https://jadelcruz1.github.io/Aplicacoes-Web-Moveis/SobreMim.html</w:t>
+      </w:r>
+      <w:r>
+        <w:rPr>
+          <w:rFonts w:hint="default"/>
+          <w:color w:val="auto"/>
+          <w:sz w:val="28"/>
+          <w:szCs w:val="28"/>
+          <w:lang w:val="pt-BR"/>
+        </w:rPr>
+        <w:fldChar w:fldCharType="end"/>
+      </w:r>
+    </w:p>
+    <w:p>
+      <w:pPr>
+        <w:spacing w:line="360" w:lineRule="auto"/>
+        <w:ind w:left="1142" w:leftChars="476" w:firstLine="187" w:firstLineChars="67"/>
+        <w:jc w:val="left"/>
+        <w:rPr>
+          <w:rFonts w:hint="default"/>
+          <w:color w:val="auto"/>
+          <w:sz w:val="28"/>
+          <w:szCs w:val="28"/>
+          <w:lang w:val="pt-BR"/>
+        </w:rPr>
+      </w:pPr>
+      <w:r>
+        <w:rPr>
+          <w:rFonts w:hint="default"/>
+          <w:color w:val="auto"/>
+          <w:sz w:val="28"/>
+          <w:szCs w:val="28"/>
+          <w:lang w:val="pt-BR"/>
+        </w:rPr>
+        <w:drawing>
+          <wp:inline distT="0" distB="0" distL="114300" distR="114300">
+            <wp:extent cx="5155565" cy="2783840"/>
+            <wp:effectExtent l="0" t="0" r="10795" b="5080"/>
+            <wp:docPr id="5" name="Picture 5" descr="{4E12070D-59F4-4EBB-B0ED-96AAF9B4AE62}"/>
+            <wp:cNvGraphicFramePr>
+              <a:graphicFrameLocks xmlns:a="http://schemas.openxmlformats.org/drawingml/2006/main" noChangeAspect="1"/>
+            </wp:cNvGraphicFramePr>
+            <a:graphic xmlns:a="http://schemas.openxmlformats.org/drawingml/2006/main">
+              <a:graphicData uri="http://schemas.openxmlformats.org/drawingml/2006/picture">
+                <pic:pic xmlns:pic="http://schemas.openxmlformats.org/drawingml/2006/picture">
+                  <pic:nvPicPr>
+                    <pic:cNvPr id="5" name="Picture 5" descr="{4E12070D-59F4-4EBB-B0ED-96AAF9B4AE62}"/>
+                    <pic:cNvPicPr>
+                      <a:picLocks noChangeAspect="1"/>
+                    </pic:cNvPicPr>
+                  </pic:nvPicPr>
+                  <pic:blipFill>
+                    <a:blip r:embed="rId12"/>
+                    <a:stretch>
+                      <a:fillRect/>
+                    </a:stretch>
+                  </pic:blipFill>
+                  <pic:spPr>
+                    <a:xfrm>
+                      <a:off x="0" y="0"/>
+                      <a:ext cx="5155565" cy="2783840"/>
+                    </a:xfrm>
+                    <a:prstGeom prst="rect">
+                      <a:avLst/>
+                    </a:prstGeom>
+                  </pic:spPr>
+                </pic:pic>
+              </a:graphicData>
+            </a:graphic>
+          </wp:inline>
+        </w:drawing>
       </w:r>
     </w:p>
     <w:p>
@@ -502,11 +808,67 @@
         <w:ind w:left="864" w:firstLine="282"/>
         <w:jc w:val="left"/>
         <w:rPr>
-          <w:color w:val="FF0000"/>
-          <w:sz w:val="28"/>
-          <w:szCs w:val="28"/>
-        </w:rPr>
-      </w:pPr>
+          <w:rFonts w:hint="default"/>
+          <w:sz w:val="28"/>
+          <w:szCs w:val="28"/>
+          <w:lang w:val="pt-BR"/>
+        </w:rPr>
+      </w:pPr>
+      <w:r>
+        <w:rPr>
+          <w:rFonts w:hint="default"/>
+          <w:sz w:val="28"/>
+          <w:szCs w:val="28"/>
+          <w:lang w:val="pt-BR"/>
+        </w:rPr>
+        <w:t xml:space="preserve">2.3 - formacao.html </w:t>
+      </w:r>
+      <w:r>
+        <w:rPr>
+          <w:rFonts w:hint="default"/>
+          <w:sz w:val="28"/>
+          <w:szCs w:val="28"/>
+          <w:lang w:val="pt-BR"/>
+        </w:rPr>
+        <w:fldChar w:fldCharType="begin"/>
+      </w:r>
+      <w:r>
+        <w:rPr>
+          <w:rFonts w:hint="default"/>
+          <w:sz w:val="28"/>
+          <w:szCs w:val="28"/>
+          <w:lang w:val="pt-BR"/>
+        </w:rPr>
+        <w:instrText xml:space="preserve"> HYPERLINK "https://jadelcruz1.github.io/Aplicacoes-Web-Moveis/formacao.html" </w:instrText>
+      </w:r>
+      <w:r>
+        <w:rPr>
+          <w:rFonts w:hint="default"/>
+          <w:sz w:val="28"/>
+          <w:szCs w:val="28"/>
+          <w:lang w:val="pt-BR"/>
+        </w:rPr>
+        <w:fldChar w:fldCharType="separate"/>
+      </w:r>
+      <w:r>
+        <w:rPr>
+          <w:rStyle w:val="25"/>
+          <w:rFonts w:hint="default"/>
+          <w:sz w:val="28"/>
+          <w:szCs w:val="28"/>
+          <w:lang w:val="pt-BR"/>
+        </w:rPr>
+        <w:t>https://jadelcruz1.github.io/Aplicacoes-Web-Moveis/formacao.html</w:t>
+      </w:r>
+      <w:r>
+        <w:rPr>
+          <w:rFonts w:hint="default"/>
+          <w:sz w:val="28"/>
+          <w:szCs w:val="28"/>
+          <w:lang w:val="pt-BR"/>
+        </w:rPr>
+        <w:fldChar w:fldCharType="end"/>
+      </w:r>
     </w:p>
     <w:p>
       <w:pPr>
@@ -514,8 +876,10 @@
         <w:ind w:left="864" w:firstLine="282"/>
         <w:jc w:val="left"/>
         <w:rPr>
-          <w:sz w:val="28"/>
-          <w:szCs w:val="28"/>
+          <w:rFonts w:hint="default"/>
+          <w:sz w:val="28"/>
+          <w:szCs w:val="28"/>
+          <w:lang w:val="pt-BR"/>
         </w:rPr>
       </w:pPr>
     </w:p>
@@ -523,6 +887,426 @@
       <w:pPr>
         <w:spacing w:line="360" w:lineRule="auto"/>
         <w:ind w:left="864" w:firstLine="282"/>
+        <w:jc w:val="left"/>
+        <w:rPr>
+          <w:rFonts w:hint="default"/>
+          <w:sz w:val="28"/>
+          <w:szCs w:val="28"/>
+          <w:lang w:val="pt-BR"/>
+        </w:rPr>
+      </w:pPr>
+      <w:r>
+        <w:rPr>
+          <w:rFonts w:hint="default"/>
+          <w:sz w:val="28"/>
+          <w:szCs w:val="28"/>
+          <w:lang w:val="pt-BR"/>
+        </w:rPr>
+        <w:drawing>
+          <wp:inline distT="0" distB="0" distL="114300" distR="114300">
+            <wp:extent cx="5748655" cy="3100070"/>
+            <wp:effectExtent l="0" t="0" r="12065" b="8890"/>
+            <wp:docPr id="7" name="Picture 7" descr="{02460FAE-FF3A-4E90-BA11-F1EA5E5139D0}"/>
+            <wp:cNvGraphicFramePr>
+              <a:graphicFrameLocks xmlns:a="http://schemas.openxmlformats.org/drawingml/2006/main" noChangeAspect="1"/>
+            </wp:cNvGraphicFramePr>
+            <a:graphic xmlns:a="http://schemas.openxmlformats.org/drawingml/2006/main">
+              <a:graphicData uri="http://schemas.openxmlformats.org/drawingml/2006/picture">
+                <pic:pic xmlns:pic="http://schemas.openxmlformats.org/drawingml/2006/picture">
+                  <pic:nvPicPr>
+                    <pic:cNvPr id="7" name="Picture 7" descr="{02460FAE-FF3A-4E90-BA11-F1EA5E5139D0}"/>
+                    <pic:cNvPicPr>
+                      <a:picLocks noChangeAspect="1"/>
+                    </pic:cNvPicPr>
+                  </pic:nvPicPr>
+                  <pic:blipFill>
+                    <a:blip r:embed="rId13"/>
+                    <a:stretch>
+                      <a:fillRect/>
+                    </a:stretch>
+                  </pic:blipFill>
+                  <pic:spPr>
+                    <a:xfrm>
+                      <a:off x="0" y="0"/>
+                      <a:ext cx="5748655" cy="3100070"/>
+                    </a:xfrm>
+                    <a:prstGeom prst="rect">
+                      <a:avLst/>
+                    </a:prstGeom>
+                  </pic:spPr>
+                </pic:pic>
+              </a:graphicData>
+            </a:graphic>
+          </wp:inline>
+        </w:drawing>
+      </w:r>
+    </w:p>
+    <w:p>
+      <w:pPr>
+        <w:pStyle w:val="56"/>
+        <w:numPr>
+          <w:numId w:val="0"/>
+        </w:numPr>
+        <w:spacing w:line="360" w:lineRule="auto"/>
+        <w:ind w:left="426" w:leftChars="0"/>
+        <w:jc w:val="left"/>
+        <w:rPr>
+          <w:sz w:val="28"/>
+          <w:szCs w:val="28"/>
+        </w:rPr>
+      </w:pPr>
+    </w:p>
+    <w:p>
+      <w:pPr>
+        <w:pStyle w:val="56"/>
+        <w:numPr>
+          <w:numId w:val="0"/>
+        </w:numPr>
+        <w:spacing w:line="360" w:lineRule="auto"/>
+        <w:ind w:left="426" w:leftChars="0"/>
+        <w:jc w:val="left"/>
+        <w:rPr>
+          <w:rFonts w:hint="default"/>
+          <w:sz w:val="28"/>
+          <w:szCs w:val="28"/>
+          <w:lang w:val="pt-BR"/>
+        </w:rPr>
+      </w:pPr>
+    </w:p>
+    <w:p>
+      <w:pPr>
+        <w:pStyle w:val="56"/>
+        <w:numPr>
+          <w:numId w:val="0"/>
+        </w:numPr>
+        <w:spacing w:line="360" w:lineRule="auto"/>
+        <w:ind w:left="426" w:leftChars="0"/>
+        <w:jc w:val="left"/>
+        <w:rPr>
+          <w:rFonts w:hint="default"/>
+          <w:sz w:val="28"/>
+          <w:szCs w:val="28"/>
+          <w:lang w:val="pt-BR"/>
+        </w:rPr>
+      </w:pPr>
+    </w:p>
+    <w:p>
+      <w:pPr>
+        <w:pStyle w:val="56"/>
+        <w:numPr>
+          <w:numId w:val="0"/>
+        </w:numPr>
+        <w:spacing w:line="360" w:lineRule="auto"/>
+        <w:ind w:left="426" w:leftChars="0"/>
+        <w:jc w:val="left"/>
+        <w:rPr>
+          <w:rFonts w:hint="default"/>
+          <w:sz w:val="28"/>
+          <w:szCs w:val="28"/>
+          <w:lang w:val="pt-BR"/>
+        </w:rPr>
+      </w:pPr>
+      <w:r>
+        <w:rPr>
+          <w:rFonts w:hint="default"/>
+          <w:sz w:val="28"/>
+          <w:szCs w:val="28"/>
+          <w:lang w:val="pt-BR"/>
+        </w:rPr>
+        <w:t xml:space="preserve">2.4 - portolio.html </w:t>
+      </w:r>
+      <w:r>
+        <w:rPr>
+          <w:rFonts w:hint="default"/>
+          <w:sz w:val="28"/>
+          <w:szCs w:val="28"/>
+          <w:lang w:val="pt-BR"/>
+        </w:rPr>
+        <w:fldChar w:fldCharType="begin"/>
+      </w:r>
+      <w:r>
+        <w:rPr>
+          <w:rFonts w:hint="default"/>
+          <w:sz w:val="28"/>
+          <w:szCs w:val="28"/>
+          <w:lang w:val="pt-BR"/>
+        </w:rPr>
+        <w:instrText xml:space="preserve"> HYPERLINK "https://jadelcruz1.github.io/Aplicacoes-Web-Moveis/portolio.html" </w:instrText>
+      </w:r>
+      <w:r>
+        <w:rPr>
+          <w:rFonts w:hint="default"/>
+          <w:sz w:val="28"/>
+          <w:szCs w:val="28"/>
+          <w:lang w:val="pt-BR"/>
+        </w:rPr>
+        <w:fldChar w:fldCharType="separate"/>
+      </w:r>
+      <w:r>
+        <w:rPr>
+          <w:rStyle w:val="25"/>
+          <w:rFonts w:hint="default"/>
+          <w:sz w:val="28"/>
+          <w:szCs w:val="28"/>
+          <w:lang w:val="pt-BR"/>
+        </w:rPr>
+        <w:t>https://jadelcruz1.github.io/Aplicacoes-Web-Moveis/portolio.html</w:t>
+      </w:r>
+      <w:r>
+        <w:rPr>
+          <w:rFonts w:hint="default"/>
+          <w:sz w:val="28"/>
+          <w:szCs w:val="28"/>
+          <w:lang w:val="pt-BR"/>
+        </w:rPr>
+        <w:fldChar w:fldCharType="end"/>
+      </w:r>
+    </w:p>
+    <w:p>
+      <w:pPr>
+        <w:pStyle w:val="56"/>
+        <w:numPr>
+          <w:numId w:val="0"/>
+        </w:numPr>
+        <w:spacing w:line="360" w:lineRule="auto"/>
+        <w:ind w:left="426" w:leftChars="0"/>
+        <w:jc w:val="left"/>
+        <w:rPr>
+          <w:rFonts w:hint="default"/>
+          <w:sz w:val="28"/>
+          <w:szCs w:val="28"/>
+          <w:lang w:val="pt-BR"/>
+        </w:rPr>
+      </w:pPr>
+      <w:r>
+        <w:rPr>
+          <w:rFonts w:hint="default"/>
+          <w:sz w:val="28"/>
+          <w:szCs w:val="28"/>
+          <w:lang w:val="pt-BR"/>
+        </w:rPr>
+        <w:drawing>
+          <wp:inline distT="0" distB="0" distL="114300" distR="114300">
+            <wp:extent cx="5754370" cy="3081655"/>
+            <wp:effectExtent l="0" t="0" r="6350" b="12065"/>
+            <wp:docPr id="8" name="Picture 8" descr="{34E4E85B-2842-43F7-AA58-9B1E4901BBC2}"/>
+            <wp:cNvGraphicFramePr>
+              <a:graphicFrameLocks xmlns:a="http://schemas.openxmlformats.org/drawingml/2006/main" noChangeAspect="1"/>
+            </wp:cNvGraphicFramePr>
+            <a:graphic xmlns:a="http://schemas.openxmlformats.org/drawingml/2006/main">
+              <a:graphicData uri="http://schemas.openxmlformats.org/drawingml/2006/picture">
+                <pic:pic xmlns:pic="http://schemas.openxmlformats.org/drawingml/2006/picture">
+                  <pic:nvPicPr>
+                    <pic:cNvPr id="8" name="Picture 8" descr="{34E4E85B-2842-43F7-AA58-9B1E4901BBC2}"/>
+                    <pic:cNvPicPr>
+                      <a:picLocks noChangeAspect="1"/>
+                    </pic:cNvPicPr>
+                  </pic:nvPicPr>
+                  <pic:blipFill>
+                    <a:blip r:embed="rId14"/>
+                    <a:stretch>
+                      <a:fillRect/>
+                    </a:stretch>
+                  </pic:blipFill>
+                  <pic:spPr>
+                    <a:xfrm>
+                      <a:off x="0" y="0"/>
+                      <a:ext cx="5754370" cy="3081655"/>
+                    </a:xfrm>
+                    <a:prstGeom prst="rect">
+                      <a:avLst/>
+                    </a:prstGeom>
+                  </pic:spPr>
+                </pic:pic>
+              </a:graphicData>
+            </a:graphic>
+          </wp:inline>
+        </w:drawing>
+      </w:r>
+    </w:p>
+    <w:p>
+      <w:pPr>
+        <w:pStyle w:val="56"/>
+        <w:numPr>
+          <w:numId w:val="0"/>
+        </w:numPr>
+        <w:spacing w:line="360" w:lineRule="auto"/>
+        <w:ind w:left="426" w:leftChars="0"/>
+        <w:jc w:val="left"/>
+        <w:rPr>
+          <w:sz w:val="28"/>
+          <w:szCs w:val="28"/>
+        </w:rPr>
+      </w:pPr>
+    </w:p>
+    <w:p>
+      <w:pPr>
+        <w:pStyle w:val="56"/>
+        <w:numPr>
+          <w:numId w:val="0"/>
+        </w:numPr>
+        <w:spacing w:line="360" w:lineRule="auto"/>
+        <w:ind w:left="426" w:leftChars="0"/>
+        <w:jc w:val="left"/>
+        <w:rPr>
+          <w:rFonts w:hint="default"/>
+          <w:sz w:val="28"/>
+          <w:szCs w:val="28"/>
+          <w:lang w:val="pt-BR"/>
+        </w:rPr>
+      </w:pPr>
+      <w:r>
+        <w:rPr>
+          <w:rFonts w:hint="default"/>
+          <w:sz w:val="28"/>
+          <w:szCs w:val="28"/>
+          <w:lang w:val="pt-BR"/>
+        </w:rPr>
+        <w:t>2.</w:t>
+      </w:r>
+      <w:bookmarkStart w:id="0" w:name="_GoBack"/>
+      <w:bookmarkEnd w:id="0"/>
+      <w:r>
+        <w:rPr>
+          <w:rFonts w:hint="default"/>
+          <w:sz w:val="28"/>
+          <w:szCs w:val="28"/>
+          <w:lang w:val="pt-BR"/>
+        </w:rPr>
+        <w:t xml:space="preserve">5 - contato.html </w:t>
+      </w:r>
+      <w:r>
+        <w:rPr>
+          <w:rFonts w:hint="default"/>
+          <w:sz w:val="28"/>
+          <w:szCs w:val="28"/>
+          <w:lang w:val="pt-BR"/>
+        </w:rPr>
+        <w:fldChar w:fldCharType="begin"/>
+      </w:r>
+      <w:r>
+        <w:rPr>
+          <w:rFonts w:hint="default"/>
+          <w:sz w:val="28"/>
+          <w:szCs w:val="28"/>
+          <w:lang w:val="pt-BR"/>
+        </w:rPr>
+        <w:instrText xml:space="preserve"> HYPERLINK "https://jadelcruz1.github.io/Aplicacoes-Web-Moveis/contato.html" </w:instrText>
+      </w:r>
+      <w:r>
+        <w:rPr>
+          <w:rFonts w:hint="default"/>
+          <w:sz w:val="28"/>
+          <w:szCs w:val="28"/>
+          <w:lang w:val="pt-BR"/>
+        </w:rPr>
+        <w:fldChar w:fldCharType="separate"/>
+      </w:r>
+      <w:r>
+        <w:rPr>
+          <w:rStyle w:val="25"/>
+          <w:rFonts w:hint="default"/>
+          <w:sz w:val="28"/>
+          <w:szCs w:val="28"/>
+          <w:lang w:val="pt-BR"/>
+        </w:rPr>
+        <w:t>https://jadelcruz1.github.io/Aplicacoes-Web-Moveis/contato.html</w:t>
+      </w:r>
+      <w:r>
+        <w:rPr>
+          <w:rFonts w:hint="default"/>
+          <w:sz w:val="28"/>
+          <w:szCs w:val="28"/>
+          <w:lang w:val="pt-BR"/>
+        </w:rPr>
+        <w:fldChar w:fldCharType="end"/>
+      </w:r>
+    </w:p>
+    <w:p>
+      <w:pPr>
+        <w:pStyle w:val="56"/>
+        <w:numPr>
+          <w:numId w:val="0"/>
+        </w:numPr>
+        <w:spacing w:line="360" w:lineRule="auto"/>
+        <w:ind w:left="426" w:leftChars="0"/>
+        <w:jc w:val="left"/>
+        <w:rPr>
+          <w:rFonts w:hint="default"/>
+          <w:sz w:val="28"/>
+          <w:szCs w:val="28"/>
+          <w:lang w:val="pt-BR"/>
+        </w:rPr>
+      </w:pPr>
+      <w:r>
+        <w:rPr>
+          <w:rFonts w:hint="default"/>
+          <w:sz w:val="28"/>
+          <w:szCs w:val="28"/>
+          <w:lang w:val="pt-BR"/>
+        </w:rPr>
+        <w:drawing>
+          <wp:inline distT="0" distB="0" distL="114300" distR="114300">
+            <wp:extent cx="5747385" cy="3136900"/>
+            <wp:effectExtent l="0" t="0" r="13335" b="2540"/>
+            <wp:docPr id="9" name="Picture 9" descr="{625A272F-5E23-4F1E-A185-B6315FBA816B}"/>
+            <wp:cNvGraphicFramePr>
+              <a:graphicFrameLocks xmlns:a="http://schemas.openxmlformats.org/drawingml/2006/main" noChangeAspect="1"/>
+            </wp:cNvGraphicFramePr>
+            <a:graphic xmlns:a="http://schemas.openxmlformats.org/drawingml/2006/main">
+              <a:graphicData uri="http://schemas.openxmlformats.org/drawingml/2006/picture">
+                <pic:pic xmlns:pic="http://schemas.openxmlformats.org/drawingml/2006/picture">
+                  <pic:nvPicPr>
+                    <pic:cNvPr id="9" name="Picture 9" descr="{625A272F-5E23-4F1E-A185-B6315FBA816B}"/>
+                    <pic:cNvPicPr>
+                      <a:picLocks noChangeAspect="1"/>
+                    </pic:cNvPicPr>
+                  </pic:nvPicPr>
+                  <pic:blipFill>
+                    <a:blip r:embed="rId15"/>
+                    <a:stretch>
+                      <a:fillRect/>
+                    </a:stretch>
+                  </pic:blipFill>
+                  <pic:spPr>
+                    <a:xfrm>
+                      <a:off x="0" y="0"/>
+                      <a:ext cx="5747385" cy="3136900"/>
+                    </a:xfrm>
+                    <a:prstGeom prst="rect">
+                      <a:avLst/>
+                    </a:prstGeom>
+                  </pic:spPr>
+                </pic:pic>
+              </a:graphicData>
+            </a:graphic>
+          </wp:inline>
+        </w:drawing>
+      </w:r>
+    </w:p>
+    <w:p>
+      <w:pPr>
+        <w:pStyle w:val="56"/>
+        <w:numPr>
+          <w:numId w:val="0"/>
+        </w:numPr>
+        <w:spacing w:line="360" w:lineRule="auto"/>
+        <w:ind w:left="426" w:leftChars="0"/>
+        <w:jc w:val="left"/>
+        <w:rPr>
+          <w:sz w:val="28"/>
+          <w:szCs w:val="28"/>
+        </w:rPr>
+      </w:pPr>
+    </w:p>
+    <w:p>
+      <w:pPr>
+        <w:pStyle w:val="56"/>
+        <w:numPr>
+          <w:numId w:val="0"/>
+        </w:numPr>
+        <w:spacing w:line="360" w:lineRule="auto"/>
+        <w:ind w:left="426" w:leftChars="0"/>
         <w:jc w:val="left"/>
         <w:rPr>
           <w:sz w:val="28"/>
@@ -644,7 +1428,7 @@
                     </pic:cNvPicPr>
                   </pic:nvPicPr>
                   <pic:blipFill>
-                    <a:blip r:embed="rId11"/>
+                    <a:blip r:embed="rId16"/>
                     <a:stretch>
                       <a:fillRect/>
                     </a:stretch>
@@ -883,32 +1667,6 @@
         </w:rPr>
         <w:fldChar w:fldCharType="end"/>
       </w:r>
-    </w:p>
-    <w:p>
-      <w:pPr>
-        <w:pStyle w:val="56"/>
-        <w:spacing w:line="360" w:lineRule="auto"/>
-        <w:ind w:left="1146"/>
-        <w:jc w:val="left"/>
-        <w:rPr>
-          <w:color w:val="FF0000"/>
-          <w:sz w:val="28"/>
-          <w:szCs w:val="28"/>
-        </w:rPr>
-      </w:pPr>
-    </w:p>
-    <w:p>
-      <w:pPr>
-        <w:pStyle w:val="56"/>
-        <w:spacing w:line="360" w:lineRule="auto"/>
-        <w:ind w:left="1146"/>
-        <w:jc w:val="left"/>
-        <w:rPr>
-          <w:color w:val="FF0000"/>
-          <w:sz w:val="28"/>
-          <w:szCs w:val="28"/>
-        </w:rPr>
-      </w:pPr>
     </w:p>
     <w:p>
       <w:pPr>

</xml_diff>